<commit_message>
Update Hợp đồng mua chung cư Anland Complex.docx.docx
</commit_message>
<xml_diff>
--- a/QuanLyChungCu/Hợp đồng mua chung cư Anland Complex.docx.docx
+++ b/QuanLyChungCu/Hợp đồng mua chung cư Anland Complex.docx.docx
@@ -94,18 +94,18 @@
         </w:rPr>
         <w:t>2. BÊN MUA NHÀ Ở CHUNG CƯ(gọi tắt là 'Bên mua'):</w:t>
         <w:br/>
-        <w:t xml:space="preserve">    Ông/Bà: Nguyễn Hồng Anh</w:t>
+        <w:t xml:space="preserve">    Ông/Bà: Nguyễn Văn An </w:t>
         <w:br/>
       </w:r>
       <w:r>
         <w:rPr>
           <w:sz w:val="28"/>
         </w:rPr>
-        <w:t xml:space="preserve">     Ngày sinh: 1985-11-20</w:t>
+        <w:t xml:space="preserve">     Ngày sinh: 1997-02-25</w:t>
         <w:br/>
-        <w:t xml:space="preserve">     Số CMND: 123456789</w:t>
+        <w:t xml:space="preserve">     Số CMND: 124365897456</w:t>
         <w:br/>
-        <w:t xml:space="preserve">     Địa chỉ: Hà Đong</w:t>
+        <w:t xml:space="preserve">     Địa chỉ: Nam Định</w:t>
         <w:br/>
         <w:t xml:space="preserve">     Số điện thoại: 0123456789</w:t>
       </w:r>

</xml_diff>